<commit_message>
student reponse + parent letter
</commit_message>
<xml_diff>
--- a/templates/template-parents-letter.docx
+++ b/templates/template-parents-letter.docx
@@ -252,250 +252,272 @@
           <w:sz w:val="22"/>
           <w:szCs w:val="22"/>
         </w:rPr>
-        <w:t>Please be informed that my son/daughter, Mr./Ms. {name}, taking up {course} under the College of {college} with ID No. {idn} has notified me that he/she incurred his/her {frequency}; {type} offense on {nature}.</w:t>
-      </w:r>
-    </w:p>
-    <w:p>
-      <w:pPr>
-        <w:spacing w:line="360" w:lineRule="auto"/>
-        <w:jc w:val="both"/>
-        <w:rPr>
-          <w:rFonts w:cs="Arial"/>
-          <w:sz w:val="22"/>
-          <w:szCs w:val="22"/>
-        </w:rPr>
-      </w:pPr>
-    </w:p>
-    <w:p>
-      <w:pPr>
-        <w:spacing w:line="360" w:lineRule="auto"/>
-        <w:jc w:val="both"/>
-        <w:rPr>
-          <w:rFonts w:cs="Arial"/>
-          <w:sz w:val="22"/>
-          <w:szCs w:val="22"/>
-        </w:rPr>
-      </w:pPr>
-      <w:r>
-        <w:rPr>
-          <w:rFonts w:cs="Arial"/>
-          <w:sz w:val="22"/>
-          <w:szCs w:val="22"/>
-        </w:rPr>
-        <w:t xml:space="preserve">As his/her parent/guardian, I fully understand the seriousness of my son/daughter’s action/s and believes that the University, through the Student Discipline Formation Office has the right to enforce the necessary corrective measure/s as recommended in the present student handbook Sections 1, 4 and 5. </w:t>
-      </w:r>
-    </w:p>
-    <w:p>
-      <w:pPr>
-        <w:spacing w:line="360" w:lineRule="auto"/>
-        <w:rPr>
-          <w:rFonts w:cs="Arial"/>
-          <w:sz w:val="22"/>
-          <w:szCs w:val="22"/>
-        </w:rPr>
-      </w:pPr>
-    </w:p>
-    <w:p>
-      <w:pPr>
-        <w:spacing w:line="360" w:lineRule="auto"/>
-        <w:rPr>
-          <w:rFonts w:cs="Arial"/>
-          <w:sz w:val="22"/>
-          <w:szCs w:val="22"/>
-        </w:rPr>
-      </w:pPr>
-      <w:r>
-        <w:rPr>
-          <w:rFonts w:cs="Arial"/>
-          <w:sz w:val="22"/>
-          <w:szCs w:val="22"/>
-        </w:rPr>
-        <w:t>Thank you very much and More Power!</w:t>
-      </w:r>
-    </w:p>
-    <w:p>
-      <w:pPr>
-        <w:spacing w:line="360" w:lineRule="auto"/>
-        <w:rPr>
-          <w:rFonts w:cs="Arial"/>
-          <w:sz w:val="22"/>
-          <w:szCs w:val="22"/>
-        </w:rPr>
-      </w:pPr>
-    </w:p>
-    <w:p>
-      <w:pPr>
-        <w:spacing w:line="360" w:lineRule="auto"/>
-        <w:rPr>
-          <w:rFonts w:cs="Arial"/>
-          <w:sz w:val="22"/>
-          <w:szCs w:val="22"/>
-        </w:rPr>
-      </w:pPr>
-    </w:p>
-    <w:p>
-      <w:pPr>
-        <w:spacing w:line="360" w:lineRule="auto"/>
-        <w:rPr>
-          <w:rFonts w:cs="Arial"/>
-          <w:sz w:val="22"/>
-          <w:szCs w:val="22"/>
-        </w:rPr>
-      </w:pPr>
-    </w:p>
-    <w:p>
-      <w:pPr>
-        <w:spacing w:line="360" w:lineRule="auto"/>
-        <w:rPr>
-          <w:rFonts w:cs="Arial"/>
-          <w:sz w:val="22"/>
-          <w:szCs w:val="22"/>
-        </w:rPr>
-      </w:pPr>
-    </w:p>
-    <w:p>
-      <w:pPr>
-        <w:spacing w:line="360" w:lineRule="auto"/>
-        <w:rPr>
-          <w:rFonts w:cs="Arial"/>
-          <w:sz w:val="22"/>
-          <w:szCs w:val="22"/>
-        </w:rPr>
-      </w:pPr>
-      <w:r>
-        <w:rPr>
-          <w:rFonts w:cs="Arial"/>
-          <w:sz w:val="22"/>
-          <w:szCs w:val="22"/>
-        </w:rPr>
-        <w:t>___________________________</w:t>
-      </w:r>
-    </w:p>
-    <w:p>
-      <w:pPr>
-        <w:spacing w:line="360" w:lineRule="auto"/>
-        <w:rPr>
-          <w:rFonts w:cs="Arial"/>
-        </w:rPr>
-      </w:pPr>
-      <w:r>
-        <w:rPr>
-          <w:rFonts w:cs="Arial"/>
-        </w:rPr>
-        <w:t>Parent’s/Guardian’s Signature</w:t>
-      </w:r>
-    </w:p>
-    <w:p>
-      <w:pPr>
-        <w:spacing w:line="360" w:lineRule="auto"/>
-        <w:rPr>
-          <w:rFonts w:cs="Arial"/>
-        </w:rPr>
-      </w:pPr>
-      <w:r>
-        <w:rPr>
-          <w:rFonts w:cs="Arial"/>
-        </w:rPr>
-        <w:tab/>
-      </w:r>
-      <w:r>
-        <w:rPr>
-          <w:rFonts w:cs="Arial"/>
-        </w:rPr>
-        <w:tab/>
-      </w:r>
-      <w:r>
-        <w:rPr>
-          <w:rFonts w:cs="Arial"/>
-        </w:rPr>
-        <w:tab/>
-      </w:r>
-    </w:p>
-    <w:p>
-      <w:pPr>
-        <w:spacing w:line="360" w:lineRule="auto"/>
-        <w:rPr>
-          <w:rFonts w:cs="Arial"/>
-        </w:rPr>
-      </w:pPr>
-      <w:r>
-        <w:rPr>
-          <w:rFonts w:cs="Arial"/>
-        </w:rPr>
-        <w:t>Parent’s/Guardian’s</w:t>
-      </w:r>
-      <w:r>
-        <w:rPr>
-          <w:rFonts w:cs="Arial"/>
-        </w:rPr>
-        <w:t xml:space="preserve"> Name</w:t>
-      </w:r>
-      <w:r>
-        <w:rPr>
-          <w:rFonts w:cs="Arial"/>
-        </w:rPr>
-        <w:t>: {guardian}</w:t>
-      </w:r>
-      <w:r>
-        <w:rPr>
-          <w:rFonts w:cs="Arial"/>
-        </w:rPr>
-        <w:tab/>
-      </w:r>
-    </w:p>
-    <w:p>
-      <w:pPr>
-        <w:spacing w:line="360" w:lineRule="auto"/>
-        <w:rPr>
-          <w:rFonts w:cs="Arial"/>
-        </w:rPr>
-      </w:pPr>
-      <w:r>
-        <w:rPr>
-          <w:rFonts w:cs="Arial"/>
-        </w:rPr>
-        <w:t>Contact Information: {contact}</w:t>
-      </w:r>
-      <w:r>
-        <w:rPr>
-          <w:rFonts w:cs="Arial"/>
-        </w:rPr>
-        <w:tab/>
-      </w:r>
-      <w:r>
-        <w:rPr>
-          <w:rFonts w:cs="Arial"/>
-        </w:rPr>
-        <w:tab/>
-      </w:r>
-      <w:r>
-        <w:rPr>
-          <w:rFonts w:cs="Arial"/>
-        </w:rPr>
-        <w:tab/>
-      </w:r>
-      <w:r>
-        <w:rPr>
-          <w:rFonts w:cs="Arial"/>
-        </w:rPr>
-        <w:tab/>
-      </w:r>
-    </w:p>
-    <w:p>
-      <w:pPr>
-        <w:spacing w:line="360" w:lineRule="auto"/>
-        <w:rPr>
-          <w:rFonts w:cs="Arial"/>
-        </w:rPr>
-      </w:pPr>
-      <w:r>
-        <w:rPr>
-          <w:rFonts w:cs="Arial"/>
-        </w:rPr>
-        <w:t>Present Address: {address}</w:t>
+        <w:t>Please be informed that my son/daughter, Mr./Ms. {</w:t>
+      </w:r>
+      <w:r>
+        <w:rPr>
+          <w:rFonts w:cs="Arial"/>
+          <w:sz w:val="22"/>
+          <w:szCs w:val="22"/>
+        </w:rPr>
+        <w:t>firstname</w:t>
+      </w:r>
+      <w:r>
+        <w:rPr>
+          <w:rFonts w:cs="Arial"/>
+          <w:sz w:val="22"/>
+          <w:szCs w:val="22"/>
+        </w:rPr>
+        <w:t>}</w:t>
+      </w:r>
+      <w:r>
+        <w:rPr>
+          <w:rFonts w:cs="Arial"/>
+          <w:sz w:val="22"/>
+          <w:szCs w:val="22"/>
+        </w:rPr>
+        <w:t xml:space="preserve"> {lastname}</w:t>
+      </w:r>
+      <w:r>
+        <w:rPr>
+          <w:rFonts w:cs="Arial"/>
+          <w:sz w:val="22"/>
+          <w:szCs w:val="22"/>
+        </w:rPr>
+        <w:t xml:space="preserve">, taking up </w:t>
       </w:r>
       <w:bookmarkStart w:id="0" w:name="_GoBack"/>
       <w:bookmarkEnd w:id="0"/>
+      <w:r>
+        <w:rPr>
+          <w:rFonts w:cs="Arial"/>
+          <w:sz w:val="22"/>
+          <w:szCs w:val="22"/>
+        </w:rPr>
+        <w:t>{course} under the College of {college} with ID No. {idn} has notified me that he/she incurred his/her {frequency}; {type} offense on {nature}.</w:t>
+      </w:r>
+    </w:p>
+    <w:p>
+      <w:pPr>
+        <w:spacing w:line="360" w:lineRule="auto"/>
+        <w:jc w:val="both"/>
+        <w:rPr>
+          <w:rFonts w:cs="Arial"/>
+          <w:sz w:val="22"/>
+          <w:szCs w:val="22"/>
+        </w:rPr>
+      </w:pPr>
+    </w:p>
+    <w:p>
+      <w:pPr>
+        <w:spacing w:line="360" w:lineRule="auto"/>
+        <w:jc w:val="both"/>
+        <w:rPr>
+          <w:rFonts w:cs="Arial"/>
+          <w:sz w:val="22"/>
+          <w:szCs w:val="22"/>
+        </w:rPr>
+      </w:pPr>
+      <w:r>
+        <w:rPr>
+          <w:rFonts w:cs="Arial"/>
+          <w:sz w:val="22"/>
+          <w:szCs w:val="22"/>
+        </w:rPr>
+        <w:t xml:space="preserve">As his/her parent/guardian, I fully understand the seriousness of my son/daughter’s action/s and believes that the University, through the Student Discipline Formation Office has the right to enforce the necessary corrective measure/s as recommended in the present student handbook Sections 1, 4 and 5. </w:t>
+      </w:r>
+    </w:p>
+    <w:p>
+      <w:pPr>
+        <w:spacing w:line="360" w:lineRule="auto"/>
+        <w:rPr>
+          <w:rFonts w:cs="Arial"/>
+          <w:sz w:val="22"/>
+          <w:szCs w:val="22"/>
+        </w:rPr>
+      </w:pPr>
+    </w:p>
+    <w:p>
+      <w:pPr>
+        <w:spacing w:line="360" w:lineRule="auto"/>
+        <w:rPr>
+          <w:rFonts w:cs="Arial"/>
+          <w:sz w:val="22"/>
+          <w:szCs w:val="22"/>
+        </w:rPr>
+      </w:pPr>
+      <w:r>
+        <w:rPr>
+          <w:rFonts w:cs="Arial"/>
+          <w:sz w:val="22"/>
+          <w:szCs w:val="22"/>
+        </w:rPr>
+        <w:t>Thank you very much and More Power!</w:t>
+      </w:r>
+    </w:p>
+    <w:p>
+      <w:pPr>
+        <w:spacing w:line="360" w:lineRule="auto"/>
+        <w:rPr>
+          <w:rFonts w:cs="Arial"/>
+          <w:sz w:val="22"/>
+          <w:szCs w:val="22"/>
+        </w:rPr>
+      </w:pPr>
+    </w:p>
+    <w:p>
+      <w:pPr>
+        <w:spacing w:line="360" w:lineRule="auto"/>
+        <w:rPr>
+          <w:rFonts w:cs="Arial"/>
+          <w:sz w:val="22"/>
+          <w:szCs w:val="22"/>
+        </w:rPr>
+      </w:pPr>
+    </w:p>
+    <w:p>
+      <w:pPr>
+        <w:spacing w:line="360" w:lineRule="auto"/>
+        <w:rPr>
+          <w:rFonts w:cs="Arial"/>
+          <w:sz w:val="22"/>
+          <w:szCs w:val="22"/>
+        </w:rPr>
+      </w:pPr>
+    </w:p>
+    <w:p>
+      <w:pPr>
+        <w:spacing w:line="360" w:lineRule="auto"/>
+        <w:rPr>
+          <w:rFonts w:cs="Arial"/>
+          <w:sz w:val="22"/>
+          <w:szCs w:val="22"/>
+        </w:rPr>
+      </w:pPr>
+    </w:p>
+    <w:p>
+      <w:pPr>
+        <w:spacing w:line="360" w:lineRule="auto"/>
+        <w:rPr>
+          <w:rFonts w:cs="Arial"/>
+          <w:sz w:val="22"/>
+          <w:szCs w:val="22"/>
+        </w:rPr>
+      </w:pPr>
+    </w:p>
+    <w:p>
+      <w:pPr>
+        <w:spacing w:line="360" w:lineRule="auto"/>
+        <w:rPr>
+          <w:rFonts w:cs="Arial"/>
+          <w:sz w:val="22"/>
+          <w:szCs w:val="22"/>
+        </w:rPr>
+      </w:pPr>
+    </w:p>
+    <w:p>
+      <w:pPr>
+        <w:spacing w:line="360" w:lineRule="auto"/>
+        <w:rPr>
+          <w:rFonts w:cs="Arial"/>
+        </w:rPr>
+      </w:pPr>
+      <w:r>
+        <w:rPr>
+          <w:rFonts w:cs="Arial"/>
+        </w:rPr>
+        <w:tab/>
+      </w:r>
+      <w:r>
+        <w:rPr>
+          <w:rFonts w:cs="Arial"/>
+        </w:rPr>
+        <w:tab/>
+      </w:r>
+      <w:r>
+        <w:rPr>
+          <w:rFonts w:cs="Arial"/>
+        </w:rPr>
+        <w:tab/>
+      </w:r>
+    </w:p>
+    <w:p>
+      <w:pPr>
+        <w:spacing w:line="360" w:lineRule="auto"/>
+        <w:rPr>
+          <w:rFonts w:cs="Arial"/>
+        </w:rPr>
+      </w:pPr>
+      <w:r>
+        <w:rPr>
+          <w:rFonts w:cs="Arial"/>
+        </w:rPr>
+        <w:t>Parent’s/Guardian’s Name</w:t>
+      </w:r>
+      <w:r>
+        <w:rPr>
+          <w:rFonts w:cs="Arial"/>
+        </w:rPr>
+        <w:t>: {guardian}</w:t>
+      </w:r>
+      <w:r>
+        <w:rPr>
+          <w:rFonts w:cs="Arial"/>
+        </w:rPr>
+        <w:tab/>
+      </w:r>
+    </w:p>
+    <w:p>
+      <w:pPr>
+        <w:spacing w:line="360" w:lineRule="auto"/>
+        <w:rPr>
+          <w:rFonts w:cs="Arial"/>
+        </w:rPr>
+      </w:pPr>
+      <w:r>
+        <w:rPr>
+          <w:rFonts w:cs="Arial"/>
+        </w:rPr>
+        <w:t>Contact Information: {contact}</w:t>
+      </w:r>
+      <w:r>
+        <w:rPr>
+          <w:rFonts w:cs="Arial"/>
+        </w:rPr>
+        <w:tab/>
+      </w:r>
+      <w:r>
+        <w:rPr>
+          <w:rFonts w:cs="Arial"/>
+        </w:rPr>
+        <w:tab/>
+      </w:r>
+      <w:r>
+        <w:rPr>
+          <w:rFonts w:cs="Arial"/>
+        </w:rPr>
+        <w:tab/>
+      </w:r>
+      <w:r>
+        <w:rPr>
+          <w:rFonts w:cs="Arial"/>
+        </w:rPr>
+        <w:tab/>
+      </w:r>
+    </w:p>
+    <w:p>
+      <w:pPr>
+        <w:spacing w:line="360" w:lineRule="auto"/>
+        <w:rPr>
+          <w:rFonts w:cs="Arial"/>
+        </w:rPr>
+      </w:pPr>
+      <w:r>
+        <w:rPr>
+          <w:rFonts w:cs="Arial"/>
+        </w:rPr>
+        <w:t>Present Address: {address}</w:t>
+      </w:r>
     </w:p>
     <w:sectPr>
       <w:pgSz w:w="12240" w:h="15840"/>

</xml_diff>